<commit_message>
added cumulative ET chart and improved report
</commit_message>
<xml_diff>
--- a/documentation/Load cell calibration/Load Cell conversion coefficients for RL and LL.docx
+++ b/documentation/Load cell calibration/Load Cell conversion coefficients for RL and LL.docx
@@ -1991,15 +1991,29 @@
     </w:p>
     <w:p>
       <w:pPr>
-        <w:spacing w:after="0" w:line="240" w:lineRule="auto"/>
-        <w:rPr>
-          <w:rFonts w:eastAsiaTheme="minorEastAsia"/>
-        </w:rPr>
-      </w:pPr>
-      <w:r>
-        <w:rPr>
-          <w:rFonts w:eastAsiaTheme="minorEastAsia"/>
-        </w:rPr>
+        <w:rPr>
+          <w:rFonts w:eastAsiaTheme="minorEastAsia"/>
+        </w:rPr>
+      </w:pPr>
+      <w:r>
+        <w:rPr>
+          <w:rFonts w:eastAsiaTheme="minorEastAsia"/>
+        </w:rPr>
+        <w:br w:type="page"/>
+      </w:r>
+    </w:p>
+    <w:p>
+      <w:pPr>
+        <w:pStyle w:val="Heading1"/>
+        <w:rPr>
+          <w:rFonts w:eastAsiaTheme="minorEastAsia"/>
+        </w:rPr>
+      </w:pPr>
+      <w:r>
+        <w:rPr>
+          <w:rFonts w:eastAsiaTheme="minorEastAsia"/>
+        </w:rPr>
+        <w:lastRenderedPageBreak/>
         <w:t>AJ Brown, Aug 14, 2024</w:t>
       </w:r>
     </w:p>
@@ -2183,13 +2197,7 @@
                     <w:rPr>
                       <w:rFonts w:ascii="Cambria Math" w:hAnsi="Cambria Math"/>
                     </w:rPr>
-                    <m:t>β</m:t>
-                  </m:r>
-                  <m:r>
-                    <w:rPr>
-                      <w:rFonts w:ascii="Cambria Math" w:hAnsi="Cambria Math"/>
-                    </w:rPr>
-                    <m:t xml:space="preserve"> </m:t>
+                    <m:t xml:space="preserve">β </m:t>
                   </m:r>
                   <m:sSup>
                     <m:sSupPr>
@@ -2377,6 +2385,305 @@
       <w:r>
         <w:t>Assuming the density of water is 1000 kg/m3</w:t>
       </w:r>
+    </w:p>
+    <w:p>
+      <w:pPr>
+        <w:spacing w:after="0" w:line="240" w:lineRule="auto"/>
+      </w:pPr>
+    </w:p>
+    <w:p>
+      <w:pPr>
+        <w:spacing w:after="0" w:line="240" w:lineRule="auto"/>
+      </w:pPr>
+      <w:r>
+        <w:t>From Lane Simmons, 8/18/2024</w:t>
+      </w:r>
+    </w:p>
+    <w:p>
+      <w:pPr>
+        <w:spacing w:after="0" w:line="240" w:lineRule="auto"/>
+      </w:pPr>
+      <w:r>
+        <w:t>My 2021 LL calibration is:  </w:t>
+      </w:r>
+      <w:r>
+        <w:rPr>
+          <w:b/>
+          <w:bCs/>
+        </w:rPr>
+        <w:t>76.20mm/mV/V</w:t>
+      </w:r>
+      <w:r>
+        <w:t>, where density of water is 1000 kg/m3 and the LL surface area is 9.181 m2.</w:t>
+      </w:r>
+    </w:p>
+    <w:p>
+      <w:pPr>
+        <w:spacing w:after="0" w:line="240" w:lineRule="auto"/>
+        <w:rPr>
+          <w:rFonts w:hint="eastAsia"/>
+        </w:rPr>
+      </w:pPr>
+      <w:r>
+        <w:t>My 2021 LL calibration is:  </w:t>
+      </w:r>
+      <w:r>
+        <w:rPr>
+          <w:b/>
+          <w:bCs/>
+        </w:rPr>
+        <w:t>157.43 mm/mV/V</w:t>
+      </w:r>
+      <w:r>
+        <w:t>, where density of water is 1000 kg/m3 and the SL surface area is 2.341 m2.</w:t>
+      </w:r>
+    </w:p>
+    <w:p>
+      <w:pPr>
+        <w:spacing w:after="0" w:line="240" w:lineRule="auto"/>
+      </w:pPr>
+    </w:p>
+    <w:tbl>
+      <w:tblPr>
+        <w:tblStyle w:val="TableGrid"/>
+        <w:tblW w:w="0" w:type="auto"/>
+        <w:tblLook w:val="04A0" w:firstRow="1" w:lastRow="0" w:firstColumn="1" w:lastColumn="0" w:noHBand="0" w:noVBand="1"/>
+      </w:tblPr>
+      <w:tblGrid>
+        <w:gridCol w:w="1916"/>
+        <w:gridCol w:w="1915"/>
+        <w:gridCol w:w="1915"/>
+        <w:gridCol w:w="1915"/>
+        <w:gridCol w:w="1915"/>
+      </w:tblGrid>
+      <w:tr>
+        <w:tc>
+          <w:tcPr>
+            <w:tcW w:w="1916" w:type="dxa"/>
+          </w:tcPr>
+          <w:p>
+            <w:r>
+              <w:t>Lysimeter</w:t>
+            </w:r>
+          </w:p>
+        </w:tc>
+        <w:tc>
+          <w:tcPr>
+            <w:tcW w:w="1915" w:type="dxa"/>
+          </w:tcPr>
+          <w:p>
+            <w:r>
+              <w:t xml:space="preserve">Slope </w:t>
+            </w:r>
+          </w:p>
+          <w:p>
+            <w:r>
+              <w:t>(</w:t>
+            </w:r>
+            <w:proofErr w:type="spellStart"/>
+            <w:r>
+              <w:t>lbs</w:t>
+            </w:r>
+            <w:proofErr w:type="spellEnd"/>
+            <w:r>
+              <w:t xml:space="preserve"> </w:t>
+            </w:r>
+            <w:r>
+              <w:t>/ mV / V</w:t>
+            </w:r>
+            <w:r>
+              <w:t>)</w:t>
+            </w:r>
+          </w:p>
+        </w:tc>
+        <w:tc>
+          <w:tcPr>
+            <w:tcW w:w="1915" w:type="dxa"/>
+          </w:tcPr>
+          <w:p>
+            <w:proofErr w:type="gramStart"/>
+            <w:r>
+              <w:t>Slope</w:t>
+            </w:r>
+            <w:r>
+              <w:t xml:space="preserve">, </w:t>
+            </w:r>
+            <w:r>
+              <w:t xml:space="preserve"> </w:t>
+            </w:r>
+            <w:r>
+              <w:t>α</w:t>
+            </w:r>
+            <w:proofErr w:type="gramEnd"/>
+          </w:p>
+          <w:p>
+            <w:r>
+              <w:t>(kg</w:t>
+            </w:r>
+            <w:r>
+              <w:t xml:space="preserve"> / mV / V</w:t>
+            </w:r>
+            <w:r>
+              <w:t>)</w:t>
+            </w:r>
+          </w:p>
+        </w:tc>
+        <w:tc>
+          <w:tcPr>
+            <w:tcW w:w="1915" w:type="dxa"/>
+          </w:tcPr>
+          <w:p>
+            <w:r>
+              <w:t xml:space="preserve">Effective </w:t>
+            </w:r>
+            <w:r>
+              <w:t>Surface Area</w:t>
+            </w:r>
+            <w:r>
+              <w:t xml:space="preserve">, </w:t>
+            </w:r>
+            <w:r>
+              <w:rPr>
+                <w:rFonts w:cstheme="minorHAnsi"/>
+              </w:rPr>
+              <w:t>β</w:t>
+            </w:r>
+          </w:p>
+          <w:p>
+            <w:r>
+              <w:t>(m</w:t>
+            </w:r>
+            <w:r>
+              <w:rPr>
+                <w:vertAlign w:val="superscript"/>
+              </w:rPr>
+              <w:t>2</w:t>
+            </w:r>
+            <w:r>
+              <w:t>)</w:t>
+            </w:r>
+          </w:p>
+        </w:tc>
+        <w:tc>
+          <w:tcPr>
+            <w:tcW w:w="1915" w:type="dxa"/>
+          </w:tcPr>
+          <w:p>
+            <w:r>
+              <w:t>Conversion factor (mm/mV/V)</w:t>
+            </w:r>
+          </w:p>
+        </w:tc>
+      </w:tr>
+      <w:tr>
+        <w:tc>
+          <w:tcPr>
+            <w:tcW w:w="1916" w:type="dxa"/>
+          </w:tcPr>
+          <w:p>
+            <w:r>
+              <w:t>Large</w:t>
+            </w:r>
+          </w:p>
+        </w:tc>
+        <w:tc>
+          <w:tcPr>
+            <w:tcW w:w="1915" w:type="dxa"/>
+          </w:tcPr>
+          <w:p>
+            <w:r>
+              <w:t>1542.3367902</w:t>
+            </w:r>
+          </w:p>
+        </w:tc>
+        <w:tc>
+          <w:tcPr>
+            <w:tcW w:w="1915" w:type="dxa"/>
+          </w:tcPr>
+          <w:p>
+            <w:r>
+              <w:t>699.5922</w:t>
+            </w:r>
+          </w:p>
+        </w:tc>
+        <w:tc>
+          <w:tcPr>
+            <w:tcW w:w="1915" w:type="dxa"/>
+          </w:tcPr>
+          <w:p>
+            <w:r>
+              <w:t>9.181</w:t>
+            </w:r>
+          </w:p>
+        </w:tc>
+        <w:tc>
+          <w:tcPr>
+            <w:tcW w:w="1915" w:type="dxa"/>
+          </w:tcPr>
+          <w:p>
+            <w:r>
+              <w:t>76.20</w:t>
+            </w:r>
+          </w:p>
+        </w:tc>
+      </w:tr>
+      <w:tr>
+        <w:tc>
+          <w:tcPr>
+            <w:tcW w:w="1916" w:type="dxa"/>
+          </w:tcPr>
+          <w:p>
+            <w:r>
+              <w:t>Small</w:t>
+            </w:r>
+          </w:p>
+        </w:tc>
+        <w:tc>
+          <w:tcPr>
+            <w:tcW w:w="1915" w:type="dxa"/>
+          </w:tcPr>
+          <w:p>
+            <w:r>
+              <w:t>812.4875135</w:t>
+            </w:r>
+          </w:p>
+        </w:tc>
+        <w:tc>
+          <w:tcPr>
+            <w:tcW w:w="1915" w:type="dxa"/>
+          </w:tcPr>
+          <w:p>
+            <w:r>
+              <w:t>368.53813684387</w:t>
+            </w:r>
+          </w:p>
+        </w:tc>
+        <w:tc>
+          <w:tcPr>
+            <w:tcW w:w="1915" w:type="dxa"/>
+          </w:tcPr>
+          <w:p>
+            <w:r>
+              <w:t>2.341</w:t>
+            </w:r>
+          </w:p>
+        </w:tc>
+        <w:tc>
+          <w:tcPr>
+            <w:tcW w:w="1915" w:type="dxa"/>
+          </w:tcPr>
+          <w:p>
+            <w:r>
+              <w:t>157.43</w:t>
+            </w:r>
+          </w:p>
+        </w:tc>
+      </w:tr>
+    </w:tbl>
+    <w:p>
+      <w:pPr>
+        <w:spacing w:after="0" w:line="240" w:lineRule="auto"/>
+      </w:pPr>
     </w:p>
     <w:sectPr>
       <w:pgSz w:w="12240" w:h="15840"/>
@@ -2788,10 +3095,30 @@
     <w:qFormat/>
     <w:rsid w:val="00AD1407"/>
   </w:style>
+  <w:style w:type="paragraph" w:styleId="Heading1">
+    <w:name w:val="heading 1"/>
+    <w:basedOn w:val="Normal"/>
+    <w:next w:val="Normal"/>
+    <w:link w:val="Heading1Char"/>
+    <w:uiPriority w:val="9"/>
+    <w:qFormat/>
+    <w:rsid w:val="001100D6"/>
+    <w:pPr>
+      <w:keepNext/>
+      <w:keepLines/>
+      <w:spacing w:before="240" w:after="0"/>
+      <w:outlineLvl w:val="0"/>
+    </w:pPr>
+    <w:rPr>
+      <w:rFonts w:asciiTheme="majorHAnsi" w:eastAsiaTheme="majorEastAsia" w:hAnsiTheme="majorHAnsi" w:cstheme="majorBidi"/>
+      <w:color w:val="365F91" w:themeColor="accent1" w:themeShade="BF"/>
+      <w:sz w:val="32"/>
+      <w:szCs w:val="32"/>
+    </w:rPr>
+  </w:style>
   <w:style w:type="character" w:default="1" w:styleId="DefaultParagraphFont">
     <w:name w:val="Default Paragraph Font"/>
     <w:uiPriority w:val="1"/>
-    <w:semiHidden/>
     <w:unhideWhenUsed/>
   </w:style>
   <w:style w:type="table" w:default="1" w:styleId="TableNormal">
@@ -2854,6 +3181,38 @@
       <w:sz w:val="16"/>
       <w:szCs w:val="16"/>
     </w:rPr>
+  </w:style>
+  <w:style w:type="character" w:customStyle="1" w:styleId="Heading1Char">
+    <w:name w:val="Heading 1 Char"/>
+    <w:basedOn w:val="DefaultParagraphFont"/>
+    <w:link w:val="Heading1"/>
+    <w:uiPriority w:val="9"/>
+    <w:rsid w:val="001100D6"/>
+    <w:rPr>
+      <w:rFonts w:asciiTheme="majorHAnsi" w:eastAsiaTheme="majorEastAsia" w:hAnsiTheme="majorHAnsi" w:cstheme="majorBidi"/>
+      <w:color w:val="365F91" w:themeColor="accent1" w:themeShade="BF"/>
+      <w:sz w:val="32"/>
+      <w:szCs w:val="32"/>
+    </w:rPr>
+  </w:style>
+  <w:style w:type="table" w:styleId="TableGrid">
+    <w:name w:val="Table Grid"/>
+    <w:basedOn w:val="TableNormal"/>
+    <w:uiPriority w:val="59"/>
+    <w:rsid w:val="001100D6"/>
+    <w:pPr>
+      <w:spacing w:after="0" w:line="240" w:lineRule="auto"/>
+    </w:pPr>
+    <w:tblPr>
+      <w:tblBorders>
+        <w:top w:val="single" w:sz="4" w:space="0" w:color="auto"/>
+        <w:left w:val="single" w:sz="4" w:space="0" w:color="auto"/>
+        <w:bottom w:val="single" w:sz="4" w:space="0" w:color="auto"/>
+        <w:right w:val="single" w:sz="4" w:space="0" w:color="auto"/>
+        <w:insideH w:val="single" w:sz="4" w:space="0" w:color="auto"/>
+        <w:insideV w:val="single" w:sz="4" w:space="0" w:color="auto"/>
+      </w:tblBorders>
+    </w:tblPr>
   </w:style>
 </w:styles>
 </file>

</xml_diff>